<commit_message>
Wu Pei has modified the test manual
</commit_message>
<xml_diff>
--- a/testing/test manual.docx
+++ b/testing/test manual.docx
@@ -7,7 +7,155 @@
         <w:pStyle w:val="a3"/>
         <w:numPr>
           <w:ilvl w:val="0"/>
-          <w:numId w:val="2"/>
+          <w:numId w:val="9"/>
+        </w:numPr>
+        <w:ind w:firstLineChars="0"/>
+        <w:rPr>
+          <w:rFonts w:hint="eastAsia"/>
+        </w:rPr>
+      </w:pPr>
+      <w:r>
+        <w:rPr>
+          <w:rFonts w:hint="eastAsia"/>
+        </w:rPr>
+        <w:t>Unit Test</w:t>
+      </w:r>
+    </w:p>
+    <w:p>
+      <w:pPr>
+        <w:pStyle w:val="a3"/>
+        <w:ind w:left="360" w:firstLineChars="0" w:firstLine="0"/>
+        <w:rPr>
+          <w:rFonts w:hint="eastAsia"/>
+        </w:rPr>
+      </w:pPr>
+      <w:r>
+        <w:rPr>
+          <w:rFonts w:hint="eastAsia"/>
+        </w:rPr>
+        <w:t xml:space="preserve">Our Unit test is focusing on the functionality verification which is implemented by </w:t>
+      </w:r>
+      <w:proofErr w:type="spellStart"/>
+      <w:r>
+        <w:rPr>
+          <w:rFonts w:hint="eastAsia"/>
+        </w:rPr>
+        <w:t>gtest</w:t>
+      </w:r>
+      <w:proofErr w:type="spellEnd"/>
+      <w:r>
+        <w:rPr>
+          <w:rFonts w:hint="eastAsia"/>
+        </w:rPr>
+        <w:t>, the scope of our Unit test</w:t>
+      </w:r>
+      <w:r>
+        <w:t>’</w:t>
+      </w:r>
+      <w:r>
+        <w:rPr>
+          <w:rFonts w:hint="eastAsia"/>
+        </w:rPr>
+        <w:t>s targets</w:t>
+      </w:r>
+      <w:r>
+        <w:rPr>
+          <w:rFonts w:hint="eastAsia"/>
+        </w:rPr>
+        <w:t xml:space="preserve"> </w:t>
+      </w:r>
+      <w:r>
+        <w:t>include</w:t>
+      </w:r>
+      <w:r>
+        <w:rPr>
+          <w:rFonts w:hint="eastAsia"/>
+        </w:rPr>
+        <w:t xml:space="preserve"> </w:t>
+      </w:r>
+      <w:proofErr w:type="gramStart"/>
+      <w:r>
+        <w:rPr>
+          <w:rFonts w:hint="eastAsia"/>
+        </w:rPr>
+        <w:t>add</w:t>
+      </w:r>
+      <w:proofErr w:type="gramEnd"/>
+      <w:r>
+        <w:rPr>
+          <w:rFonts w:hint="eastAsia"/>
+        </w:rPr>
+        <w:t>, delete, update, search</w:t>
+      </w:r>
+      <w:r>
+        <w:rPr>
+          <w:rFonts w:hint="eastAsia"/>
+        </w:rPr>
+        <w:t>,</w:t>
+      </w:r>
+      <w:r>
+        <w:rPr>
+          <w:rFonts w:hint="eastAsia"/>
+        </w:rPr>
+        <w:t xml:space="preserve"> and un</w:t>
+      </w:r>
+      <w:r>
+        <w:rPr>
+          <w:rFonts w:hint="eastAsia"/>
+        </w:rPr>
+        <w:t xml:space="preserve">do operations, all of them are tested by </w:t>
+      </w:r>
+      <w:r>
+        <w:rPr>
+          <w:rFonts w:hint="eastAsia"/>
+        </w:rPr>
+        <w:t>exam</w:t>
+      </w:r>
+      <w:r>
+        <w:rPr>
+          <w:rFonts w:hint="eastAsia"/>
+        </w:rPr>
+        <w:t>ining the Calendar entry list and general entry list.</w:t>
+      </w:r>
+      <w:r>
+        <w:rPr>
+          <w:rFonts w:hint="eastAsia"/>
+        </w:rPr>
+        <w:t xml:space="preserve"> In the Unit test, all the system requirements are given to ensure those functions work in a </w:t>
+      </w:r>
+      <w:r>
+        <w:t>“</w:t>
+      </w:r>
+      <w:r>
+        <w:rPr>
+          <w:rFonts w:hint="eastAsia"/>
+        </w:rPr>
+        <w:t>safe environment</w:t>
+      </w:r>
+      <w:r>
+        <w:t>”</w:t>
+      </w:r>
+      <w:r>
+        <w:rPr>
+          <w:rFonts w:hint="eastAsia"/>
+        </w:rPr>
+        <w:t xml:space="preserve"> </w:t>
+      </w:r>
+      <w:bookmarkStart w:id="0" w:name="_GoBack"/>
+      <w:bookmarkEnd w:id="0"/>
+      <w:r>
+        <w:rPr>
+          <w:rFonts w:hint="eastAsia"/>
+        </w:rPr>
+        <w:t xml:space="preserve">  </w:t>
+      </w:r>
+    </w:p>
+    <w:p>
+      <w:pPr>
+        <w:pStyle w:val="a3"/>
+        <w:numPr>
+          <w:ilvl w:val="0"/>
+          <w:numId w:val="9"/>
         </w:numPr>
         <w:ind w:firstLineChars="0"/>
       </w:pPr>
@@ -181,8 +329,6 @@
         </w:rPr>
         <w:t>When there are 10000 entries in the storage file, how long we need wait for the software responds?</w:t>
       </w:r>
-      <w:bookmarkStart w:id="0" w:name="_GoBack"/>
-      <w:bookmarkEnd w:id="0"/>
     </w:p>
     <w:p>
       <w:pPr>
@@ -449,9 +595,6 @@
       <w:pPr>
         <w:pStyle w:val="a3"/>
         <w:ind w:left="2880" w:firstLineChars="0" w:firstLine="0"/>
-        <w:rPr>
-          <w:rFonts w:hint="eastAsia"/>
-        </w:rPr>
       </w:pPr>
       <w:r>
         <w:t>E</w:t>
@@ -556,9 +699,6 @@
           <w:numId w:val="7"/>
         </w:numPr>
         <w:ind w:firstLineChars="0"/>
-        <w:rPr>
-          <w:rFonts w:hint="eastAsia"/>
-        </w:rPr>
       </w:pPr>
       <w:r>
         <w:rPr>
@@ -736,6 +876,7 @@
         <w:rPr>
           <w:rFonts w:hint="eastAsia"/>
         </w:rPr>
+        <w:lastRenderedPageBreak/>
         <w:t xml:space="preserve">As our codes get some </w:t>
       </w:r>
       <w:r>
@@ -746,6 +887,9 @@
       <w:pPr>
         <w:pStyle w:val="a3"/>
         <w:ind w:left="2160" w:firstLineChars="0" w:firstLine="0"/>
+        <w:rPr>
+          <w:rFonts w:hint="eastAsia"/>
+        </w:rPr>
       </w:pPr>
       <w:r>
         <w:rPr>
@@ -820,6 +964,60 @@
           <w:rFonts w:hint="eastAsia"/>
         </w:rPr>
         <w:t xml:space="preserve">  </w:t>
+      </w:r>
+    </w:p>
+    <w:p>
+      <w:pPr>
+        <w:pStyle w:val="a3"/>
+        <w:numPr>
+          <w:ilvl w:val="2"/>
+          <w:numId w:val="7"/>
+        </w:numPr>
+        <w:ind w:firstLineChars="0"/>
+        <w:rPr>
+          <w:rFonts w:hint="eastAsia"/>
+        </w:rPr>
+      </w:pPr>
+      <w:r>
+        <w:rPr>
+          <w:rFonts w:hint="eastAsia"/>
+        </w:rPr>
+        <w:t xml:space="preserve">Modify the storage files. </w:t>
+      </w:r>
+    </w:p>
+    <w:p>
+      <w:pPr>
+        <w:pStyle w:val="a3"/>
+        <w:numPr>
+          <w:ilvl w:val="0"/>
+          <w:numId w:val="8"/>
+        </w:numPr>
+        <w:ind w:firstLineChars="0"/>
+        <w:rPr>
+          <w:rFonts w:hint="eastAsia"/>
+        </w:rPr>
+      </w:pPr>
+      <w:r>
+        <w:rPr>
+          <w:rFonts w:hint="eastAsia"/>
+        </w:rPr>
+        <w:t xml:space="preserve">Remove the storage files. </w:t>
+      </w:r>
+    </w:p>
+    <w:p>
+      <w:pPr>
+        <w:pStyle w:val="a3"/>
+        <w:numPr>
+          <w:ilvl w:val="0"/>
+          <w:numId w:val="8"/>
+        </w:numPr>
+        <w:ind w:firstLineChars="0"/>
+      </w:pPr>
+      <w:r>
+        <w:rPr>
+          <w:rFonts w:hint="eastAsia"/>
+        </w:rPr>
+        <w:t xml:space="preserve">Modify the content inside the storage files. </w:t>
       </w:r>
     </w:p>
     <w:p>
@@ -898,7 +1096,6 @@
         <w:rPr>
           <w:rFonts w:hint="eastAsia"/>
         </w:rPr>
-        <w:lastRenderedPageBreak/>
         <w:t>Usability Testing</w:t>
       </w:r>
     </w:p>
@@ -1617,6 +1814,95 @@
     </w:lvl>
   </w:abstractNum>
   <w:abstractNum w:abstractNumId="3">
+    <w:nsid w:val="22CC1904"/>
+    <w:multiLevelType w:val="hybridMultilevel"/>
+    <w:tmpl w:val="AA3AE262"/>
+    <w:lvl w:ilvl="0" w:tplc="9C889A36">
+      <w:start w:val="1"/>
+      <w:numFmt w:val="lowerLetter"/>
+      <w:lvlText w:val="%1)"/>
+      <w:lvlJc w:val="left"/>
+      <w:pPr>
+        <w:ind w:left="2520" w:hanging="360"/>
+      </w:pPr>
+      <w:rPr>
+        <w:rFonts w:hint="default"/>
+      </w:rPr>
+    </w:lvl>
+    <w:lvl w:ilvl="1" w:tplc="04090019" w:tentative="1">
+      <w:start w:val="1"/>
+      <w:numFmt w:val="lowerLetter"/>
+      <w:lvlText w:val="%2)"/>
+      <w:lvlJc w:val="left"/>
+      <w:pPr>
+        <w:ind w:left="3000" w:hanging="420"/>
+      </w:pPr>
+    </w:lvl>
+    <w:lvl w:ilvl="2" w:tplc="0409001B" w:tentative="1">
+      <w:start w:val="1"/>
+      <w:numFmt w:val="lowerRoman"/>
+      <w:lvlText w:val="%3."/>
+      <w:lvlJc w:val="right"/>
+      <w:pPr>
+        <w:ind w:left="3420" w:hanging="420"/>
+      </w:pPr>
+    </w:lvl>
+    <w:lvl w:ilvl="3" w:tplc="0409000F" w:tentative="1">
+      <w:start w:val="1"/>
+      <w:numFmt w:val="decimal"/>
+      <w:lvlText w:val="%4."/>
+      <w:lvlJc w:val="left"/>
+      <w:pPr>
+        <w:ind w:left="3840" w:hanging="420"/>
+      </w:pPr>
+    </w:lvl>
+    <w:lvl w:ilvl="4" w:tplc="04090019" w:tentative="1">
+      <w:start w:val="1"/>
+      <w:numFmt w:val="lowerLetter"/>
+      <w:lvlText w:val="%5)"/>
+      <w:lvlJc w:val="left"/>
+      <w:pPr>
+        <w:ind w:left="4260" w:hanging="420"/>
+      </w:pPr>
+    </w:lvl>
+    <w:lvl w:ilvl="5" w:tplc="0409001B" w:tentative="1">
+      <w:start w:val="1"/>
+      <w:numFmt w:val="lowerRoman"/>
+      <w:lvlText w:val="%6."/>
+      <w:lvlJc w:val="right"/>
+      <w:pPr>
+        <w:ind w:left="4680" w:hanging="420"/>
+      </w:pPr>
+    </w:lvl>
+    <w:lvl w:ilvl="6" w:tplc="0409000F" w:tentative="1">
+      <w:start w:val="1"/>
+      <w:numFmt w:val="decimal"/>
+      <w:lvlText w:val="%7."/>
+      <w:lvlJc w:val="left"/>
+      <w:pPr>
+        <w:ind w:left="5100" w:hanging="420"/>
+      </w:pPr>
+    </w:lvl>
+    <w:lvl w:ilvl="7" w:tplc="04090019" w:tentative="1">
+      <w:start w:val="1"/>
+      <w:numFmt w:val="lowerLetter"/>
+      <w:lvlText w:val="%8)"/>
+      <w:lvlJc w:val="left"/>
+      <w:pPr>
+        <w:ind w:left="5520" w:hanging="420"/>
+      </w:pPr>
+    </w:lvl>
+    <w:lvl w:ilvl="8" w:tplc="0409001B" w:tentative="1">
+      <w:start w:val="1"/>
+      <w:numFmt w:val="lowerRoman"/>
+      <w:lvlText w:val="%9."/>
+      <w:lvlJc w:val="right"/>
+      <w:pPr>
+        <w:ind w:left="5940" w:hanging="420"/>
+      </w:pPr>
+    </w:lvl>
+  </w:abstractNum>
+  <w:abstractNum w:abstractNumId="4">
     <w:nsid w:val="4B2346E5"/>
     <w:multiLevelType w:val="multilevel"/>
     <w:tmpl w:val="FCFE2EAA"/>
@@ -1765,7 +2051,7 @@
       </w:rPr>
     </w:lvl>
   </w:abstractNum>
-  <w:abstractNum w:abstractNumId="4">
+  <w:abstractNum w:abstractNumId="5">
     <w:nsid w:val="4DBF6BF9"/>
     <w:multiLevelType w:val="multilevel"/>
     <w:tmpl w:val="D71843AA"/>
@@ -1914,7 +2200,96 @@
       </w:rPr>
     </w:lvl>
   </w:abstractNum>
-  <w:abstractNum w:abstractNumId="5">
+  <w:abstractNum w:abstractNumId="6">
+    <w:nsid w:val="563E5F92"/>
+    <w:multiLevelType w:val="hybridMultilevel"/>
+    <w:tmpl w:val="320451B0"/>
+    <w:lvl w:ilvl="0" w:tplc="F3D82BBA">
+      <w:start w:val="1"/>
+      <w:numFmt w:val="decimal"/>
+      <w:lvlText w:val="%1."/>
+      <w:lvlJc w:val="left"/>
+      <w:pPr>
+        <w:ind w:left="360" w:hanging="360"/>
+      </w:pPr>
+      <w:rPr>
+        <w:rFonts w:hint="default"/>
+      </w:rPr>
+    </w:lvl>
+    <w:lvl w:ilvl="1" w:tplc="04090019" w:tentative="1">
+      <w:start w:val="1"/>
+      <w:numFmt w:val="lowerLetter"/>
+      <w:lvlText w:val="%2)"/>
+      <w:lvlJc w:val="left"/>
+      <w:pPr>
+        <w:ind w:left="840" w:hanging="420"/>
+      </w:pPr>
+    </w:lvl>
+    <w:lvl w:ilvl="2" w:tplc="0409001B" w:tentative="1">
+      <w:start w:val="1"/>
+      <w:numFmt w:val="lowerRoman"/>
+      <w:lvlText w:val="%3."/>
+      <w:lvlJc w:val="right"/>
+      <w:pPr>
+        <w:ind w:left="1260" w:hanging="420"/>
+      </w:pPr>
+    </w:lvl>
+    <w:lvl w:ilvl="3" w:tplc="0409000F" w:tentative="1">
+      <w:start w:val="1"/>
+      <w:numFmt w:val="decimal"/>
+      <w:lvlText w:val="%4."/>
+      <w:lvlJc w:val="left"/>
+      <w:pPr>
+        <w:ind w:left="1680" w:hanging="420"/>
+      </w:pPr>
+    </w:lvl>
+    <w:lvl w:ilvl="4" w:tplc="04090019" w:tentative="1">
+      <w:start w:val="1"/>
+      <w:numFmt w:val="lowerLetter"/>
+      <w:lvlText w:val="%5)"/>
+      <w:lvlJc w:val="left"/>
+      <w:pPr>
+        <w:ind w:left="2100" w:hanging="420"/>
+      </w:pPr>
+    </w:lvl>
+    <w:lvl w:ilvl="5" w:tplc="0409001B" w:tentative="1">
+      <w:start w:val="1"/>
+      <w:numFmt w:val="lowerRoman"/>
+      <w:lvlText w:val="%6."/>
+      <w:lvlJc w:val="right"/>
+      <w:pPr>
+        <w:ind w:left="2520" w:hanging="420"/>
+      </w:pPr>
+    </w:lvl>
+    <w:lvl w:ilvl="6" w:tplc="0409000F" w:tentative="1">
+      <w:start w:val="1"/>
+      <w:numFmt w:val="decimal"/>
+      <w:lvlText w:val="%7."/>
+      <w:lvlJc w:val="left"/>
+      <w:pPr>
+        <w:ind w:left="2940" w:hanging="420"/>
+      </w:pPr>
+    </w:lvl>
+    <w:lvl w:ilvl="7" w:tplc="04090019" w:tentative="1">
+      <w:start w:val="1"/>
+      <w:numFmt w:val="lowerLetter"/>
+      <w:lvlText w:val="%8)"/>
+      <w:lvlJc w:val="left"/>
+      <w:pPr>
+        <w:ind w:left="3360" w:hanging="420"/>
+      </w:pPr>
+    </w:lvl>
+    <w:lvl w:ilvl="8" w:tplc="0409001B" w:tentative="1">
+      <w:start w:val="1"/>
+      <w:numFmt w:val="lowerRoman"/>
+      <w:lvlText w:val="%9."/>
+      <w:lvlJc w:val="right"/>
+      <w:pPr>
+        <w:ind w:left="3780" w:hanging="420"/>
+      </w:pPr>
+    </w:lvl>
+  </w:abstractNum>
+  <w:abstractNum w:abstractNumId="7">
     <w:nsid w:val="5F1B535D"/>
     <w:multiLevelType w:val="multilevel"/>
     <w:tmpl w:val="4ECA0F6E"/>
@@ -2051,7 +2426,7 @@
       </w:rPr>
     </w:lvl>
   </w:abstractNum>
-  <w:abstractNum w:abstractNumId="6">
+  <w:abstractNum w:abstractNumId="8">
     <w:nsid w:val="6A755433"/>
     <w:multiLevelType w:val="hybridMultilevel"/>
     <w:tmpl w:val="4BE2AF0A"/>
@@ -2144,13 +2519,13 @@
     <w:abstractNumId w:val="2"/>
   </w:num>
   <w:num w:numId="2">
-    <w:abstractNumId w:val="6"/>
+    <w:abstractNumId w:val="8"/>
   </w:num>
   <w:num w:numId="3">
-    <w:abstractNumId w:val="3"/>
+    <w:abstractNumId w:val="4"/>
   </w:num>
   <w:num w:numId="4">
-    <w:abstractNumId w:val="4"/>
+    <w:abstractNumId w:val="5"/>
   </w:num>
   <w:num w:numId="5">
     <w:abstractNumId w:val="1"/>
@@ -2159,7 +2534,13 @@
     <w:abstractNumId w:val="0"/>
   </w:num>
   <w:num w:numId="7">
-    <w:abstractNumId w:val="5"/>
+    <w:abstractNumId w:val="7"/>
+  </w:num>
+  <w:num w:numId="8">
+    <w:abstractNumId w:val="3"/>
+  </w:num>
+  <w:num w:numId="9">
+    <w:abstractNumId w:val="6"/>
   </w:num>
 </w:numbering>
 </file>
@@ -2901,4 +3282,16 @@
   <a:objectDefaults/>
   <a:extraClrSchemeLst/>
 </a:theme>
+</file>
+
+<file path=customXml/item1.xml><?xml version="1.0" encoding="utf-8"?>
+<b:Sources xmlns:b="http://schemas.openxmlformats.org/officeDocument/2006/bibliography" xmlns="http://schemas.openxmlformats.org/officeDocument/2006/bibliography" SelectedStyle="\APA.XSL" StyleName="APA"/>
+</file>
+
+<file path=customXml/itemProps1.xml><?xml version="1.0" encoding="utf-8"?>
+<ds:datastoreItem xmlns:ds="http://schemas.openxmlformats.org/officeDocument/2006/customXml" ds:itemID="{3DE1DED8-A39E-4554-853D-C94601DEEB40}">
+  <ds:schemaRefs>
+    <ds:schemaRef ds:uri="http://schemas.openxmlformats.org/officeDocument/2006/bibliography"/>
+  </ds:schemaRefs>
+</ds:datastoreItem>
 </file>
</xml_diff>